<commit_message>
feat: Enhance cover letter finalization and PDF generation process
</commit_message>
<xml_diff>
--- a/CV_Agent/Templates/resume_template.docx
+++ b/CV_Agent/Templates/resume_template.docx
@@ -4156,6 +4156,40 @@
         </mc:AlternateContent>
       </w:r>
     </w:p>
+    <w:p>
+      <w:pPr>
+        <w:spacing w:after="0" w:line="14" w:lineRule="auto"/>
+        <w:rPr>
+          <w:rFonts w:ascii="Times New Roman" w:eastAsia="Times New Roman" w:hAnsi="Times New Roman" w:cs="Times New Roman"/>
+          <w:b/>
+          <w:sz w:val="21"/>
+          <w:szCs w:val="21"/>
+        </w:rPr>
+      </w:pPr>
+    </w:p>
+    <w:p>
+      <w:pPr>
+        <w:spacing w:after="0" w:line="14" w:lineRule="auto"/>
+        <w:rPr>
+          <w:rFonts w:ascii="Times New Roman" w:eastAsia="Times New Roman" w:hAnsi="Times New Roman" w:cs="Times New Roman"/>
+          <w:b/>
+          <w:sz w:val="21"/>
+          <w:szCs w:val="21"/>
+        </w:rPr>
+      </w:pPr>
+    </w:p>
+    <w:p>
+      <w:pPr>
+        <w:spacing w:after="0" w:line="14" w:lineRule="auto"/>
+        <w:rPr>
+          <w:rFonts w:ascii="Times New Roman" w:eastAsia="Times New Roman" w:hAnsi="Times New Roman" w:cs="Times New Roman"/>
+          <w:b/>
+          <w:sz w:val="21"/>
+          <w:szCs w:val="21"/>
+        </w:rPr>
+      </w:pPr>
+    </w:p>
+    <w:p/>
     <w:sectPr>
       <w:headerReference w:type="even" r:id="rId12"/>
       <w:headerReference w:type="default" r:id="rId13"/>

</xml_diff>